<commit_message>
Finished Testing doc. Successfully created GUI for configuration but it is not yet completed
</commit_message>
<xml_diff>
--- a/design/DesignWork_FINAL_C8005_PTS.docx
+++ b/design/DesignWork_FINAL_C8005_PTS.docx
@@ -92,7 +92,7 @@
           </mc:Choice>
           <mc:Fallback>
             <w:pict>
-              <v:shapetype w14:anchorId="44B833AD" id="_x0000_t32" coordsize="21600,21600" o:spt="32" o:oned="t" path="m,l21600,21600e" filled="f">
+              <v:shapetype w14:anchorId="0CF74CB5" id="_x0000_t32" coordsize="21600,21600" o:spt="32" o:oned="t" path="m,l21600,21600e" filled="f">
                 <v:path arrowok="t" fillok="f" o:connecttype="none"/>
                 <o:lock v:ext="edit" shapetype="t"/>
               </v:shapetype>
@@ -399,588 +399,6 @@
         </w:rPr>
       </w:pPr>
     </w:p>
-    <w:sdt>
-      <w:sdtPr>
-        <w:rPr>
-          <w:rFonts w:ascii="Arial" w:eastAsia="Arial" w:hAnsi="Arial" w:cs="Arial"/>
-          <w:color w:val="000000"/>
-          <w:sz w:val="22"/>
-          <w:szCs w:val="22"/>
-          <w:lang w:val="en" w:eastAsia="en-CA"/>
-        </w:rPr>
-        <w:id w:val="447052674"/>
-        <w:docPartObj>
-          <w:docPartGallery w:val="Table of Contents"/>
-          <w:docPartUnique/>
-        </w:docPartObj>
-      </w:sdtPr>
-      <w:sdtEndPr>
-        <w:rPr>
-          <w:b/>
-          <w:bCs/>
-          <w:noProof/>
-        </w:rPr>
-      </w:sdtEndPr>
-      <w:sdtContent>
-        <w:p>
-          <w:pPr>
-            <w:pStyle w:val="TOCHeading"/>
-          </w:pPr>
-          <w:r>
-            <w:t>Contents</w:t>
-          </w:r>
-          <w:bookmarkStart w:id="0" w:name="_GoBack"/>
-          <w:bookmarkEnd w:id="0"/>
-        </w:p>
-        <w:p>
-          <w:pPr>
-            <w:pStyle w:val="TOC1"/>
-            <w:tabs>
-              <w:tab w:val="left" w:pos="440"/>
-              <w:tab w:val="right" w:leader="dot" w:pos="9350"/>
-            </w:tabs>
-            <w:rPr>
-              <w:rFonts w:asciiTheme="minorHAnsi" w:eastAsiaTheme="minorEastAsia" w:hAnsiTheme="minorHAnsi" w:cstheme="minorBidi"/>
-              <w:noProof/>
-              <w:color w:val="auto"/>
-              <w:lang w:val="en-CA"/>
-            </w:rPr>
-          </w:pPr>
-          <w:r>
-            <w:fldChar w:fldCharType="begin"/>
-          </w:r>
-          <w:r>
-            <w:instrText xml:space="preserve"> TOC \o "1-3" \h \z \u </w:instrText>
-          </w:r>
-          <w:r>
-            <w:fldChar w:fldCharType="separate"/>
-          </w:r>
-          <w:hyperlink w:anchor="_Toc509709377" w:history="1">
-            <w:r>
-              <w:rPr>
-                <w:rStyle w:val="Hyperlink"/>
-                <w:noProof/>
-              </w:rPr>
-              <w:t>1.</w:t>
-            </w:r>
-            <w:r>
-              <w:rPr>
-                <w:rFonts w:asciiTheme="minorHAnsi" w:eastAsiaTheme="minorEastAsia" w:hAnsiTheme="minorHAnsi" w:cstheme="minorBidi"/>
-                <w:noProof/>
-                <w:color w:val="auto"/>
-                <w:lang w:val="en-CA"/>
-              </w:rPr>
-              <w:tab/>
-            </w:r>
-            <w:r>
-              <w:rPr>
-                <w:rStyle w:val="Hyperlink"/>
-                <w:noProof/>
-              </w:rPr>
-              <w:t>Client</w:t>
-            </w:r>
-            <w:r>
-              <w:rPr>
-                <w:noProof/>
-                <w:webHidden/>
-              </w:rPr>
-              <w:tab/>
-            </w:r>
-            <w:r>
-              <w:rPr>
-                <w:noProof/>
-                <w:webHidden/>
-              </w:rPr>
-              <w:fldChar w:fldCharType="begin"/>
-            </w:r>
-            <w:r>
-              <w:rPr>
-                <w:noProof/>
-                <w:webHidden/>
-              </w:rPr>
-              <w:instrText xml:space="preserve"> PAGEREF _Toc509709377 \h </w:instrText>
-            </w:r>
-            <w:r>
-              <w:rPr>
-                <w:noProof/>
-                <w:webHidden/>
-              </w:rPr>
-            </w:r>
-            <w:r>
-              <w:rPr>
-                <w:noProof/>
-                <w:webHidden/>
-              </w:rPr>
-              <w:fldChar w:fldCharType="separate"/>
-            </w:r>
-            <w:r>
-              <w:rPr>
-                <w:noProof/>
-                <w:webHidden/>
-              </w:rPr>
-              <w:t>3</w:t>
-            </w:r>
-            <w:r>
-              <w:rPr>
-                <w:noProof/>
-                <w:webHidden/>
-              </w:rPr>
-              <w:fldChar w:fldCharType="end"/>
-            </w:r>
-          </w:hyperlink>
-        </w:p>
-        <w:p>
-          <w:pPr>
-            <w:pStyle w:val="TOC2"/>
-            <w:tabs>
-              <w:tab w:val="left" w:pos="660"/>
-              <w:tab w:val="right" w:leader="dot" w:pos="9350"/>
-            </w:tabs>
-            <w:rPr>
-              <w:rFonts w:asciiTheme="minorHAnsi" w:eastAsiaTheme="minorEastAsia" w:hAnsiTheme="minorHAnsi" w:cstheme="minorBidi"/>
-              <w:noProof/>
-              <w:color w:val="auto"/>
-              <w:lang w:val="en-CA"/>
-            </w:rPr>
-          </w:pPr>
-          <w:hyperlink w:anchor="_Toc509709378" w:history="1">
-            <w:r>
-              <w:rPr>
-                <w:rStyle w:val="Hyperlink"/>
-                <w:noProof/>
-              </w:rPr>
-              <w:t>a.</w:t>
-            </w:r>
-            <w:r>
-              <w:rPr>
-                <w:rFonts w:asciiTheme="minorHAnsi" w:eastAsiaTheme="minorEastAsia" w:hAnsiTheme="minorHAnsi" w:cstheme="minorBidi"/>
-                <w:noProof/>
-                <w:color w:val="auto"/>
-                <w:lang w:val="en-CA"/>
-              </w:rPr>
-              <w:tab/>
-            </w:r>
-            <w:r>
-              <w:rPr>
-                <w:rStyle w:val="Hyperlink"/>
-                <w:noProof/>
-              </w:rPr>
-              <w:t>Diagram</w:t>
-            </w:r>
-            <w:r>
-              <w:rPr>
-                <w:noProof/>
-                <w:webHidden/>
-              </w:rPr>
-              <w:tab/>
-            </w:r>
-            <w:r>
-              <w:rPr>
-                <w:noProof/>
-                <w:webHidden/>
-              </w:rPr>
-              <w:fldChar w:fldCharType="begin"/>
-            </w:r>
-            <w:r>
-              <w:rPr>
-                <w:noProof/>
-                <w:webHidden/>
-              </w:rPr>
-              <w:instrText xml:space="preserve"> PAGEREF _Toc509709378 \h </w:instrText>
-            </w:r>
-            <w:r>
-              <w:rPr>
-                <w:noProof/>
-                <w:webHidden/>
-              </w:rPr>
-            </w:r>
-            <w:r>
-              <w:rPr>
-                <w:noProof/>
-                <w:webHidden/>
-              </w:rPr>
-              <w:fldChar w:fldCharType="separate"/>
-            </w:r>
-            <w:r>
-              <w:rPr>
-                <w:noProof/>
-                <w:webHidden/>
-              </w:rPr>
-              <w:t>3</w:t>
-            </w:r>
-            <w:r>
-              <w:rPr>
-                <w:noProof/>
-                <w:webHidden/>
-              </w:rPr>
-              <w:fldChar w:fldCharType="end"/>
-            </w:r>
-          </w:hyperlink>
-        </w:p>
-        <w:p>
-          <w:pPr>
-            <w:pStyle w:val="TOC2"/>
-            <w:tabs>
-              <w:tab w:val="left" w:pos="660"/>
-              <w:tab w:val="right" w:leader="dot" w:pos="9350"/>
-            </w:tabs>
-            <w:rPr>
-              <w:rFonts w:asciiTheme="minorHAnsi" w:eastAsiaTheme="minorEastAsia" w:hAnsiTheme="minorHAnsi" w:cstheme="minorBidi"/>
-              <w:noProof/>
-              <w:color w:val="auto"/>
-              <w:lang w:val="en-CA"/>
-            </w:rPr>
-          </w:pPr>
-          <w:hyperlink w:anchor="_Toc509709379" w:history="1">
-            <w:r>
-              <w:rPr>
-                <w:rStyle w:val="Hyperlink"/>
-                <w:noProof/>
-              </w:rPr>
-              <w:t>b.</w:t>
-            </w:r>
-            <w:r>
-              <w:rPr>
-                <w:rFonts w:asciiTheme="minorHAnsi" w:eastAsiaTheme="minorEastAsia" w:hAnsiTheme="minorHAnsi" w:cstheme="minorBidi"/>
-                <w:noProof/>
-                <w:color w:val="auto"/>
-                <w:lang w:val="en-CA"/>
-              </w:rPr>
-              <w:tab/>
-            </w:r>
-            <w:r>
-              <w:rPr>
-                <w:rStyle w:val="Hyperlink"/>
-                <w:noProof/>
-              </w:rPr>
-              <w:t>Pseudo-code</w:t>
-            </w:r>
-            <w:r>
-              <w:rPr>
-                <w:noProof/>
-                <w:webHidden/>
-              </w:rPr>
-              <w:tab/>
-            </w:r>
-            <w:r>
-              <w:rPr>
-                <w:noProof/>
-                <w:webHidden/>
-              </w:rPr>
-              <w:fldChar w:fldCharType="begin"/>
-            </w:r>
-            <w:r>
-              <w:rPr>
-                <w:noProof/>
-                <w:webHidden/>
-              </w:rPr>
-              <w:instrText xml:space="preserve"> PAGEREF _Toc509709379 \h </w:instrText>
-            </w:r>
-            <w:r>
-              <w:rPr>
-                <w:noProof/>
-                <w:webHidden/>
-              </w:rPr>
-            </w:r>
-            <w:r>
-              <w:rPr>
-                <w:noProof/>
-                <w:webHidden/>
-              </w:rPr>
-              <w:fldChar w:fldCharType="separate"/>
-            </w:r>
-            <w:r>
-              <w:rPr>
-                <w:noProof/>
-                <w:webHidden/>
-              </w:rPr>
-              <w:t>3</w:t>
-            </w:r>
-            <w:r>
-              <w:rPr>
-                <w:noProof/>
-                <w:webHidden/>
-              </w:rPr>
-              <w:fldChar w:fldCharType="end"/>
-            </w:r>
-          </w:hyperlink>
-        </w:p>
-        <w:p>
-          <w:pPr>
-            <w:pStyle w:val="TOC1"/>
-            <w:tabs>
-              <w:tab w:val="left" w:pos="440"/>
-              <w:tab w:val="right" w:leader="dot" w:pos="9350"/>
-            </w:tabs>
-            <w:rPr>
-              <w:rFonts w:asciiTheme="minorHAnsi" w:eastAsiaTheme="minorEastAsia" w:hAnsiTheme="minorHAnsi" w:cstheme="minorBidi"/>
-              <w:noProof/>
-              <w:color w:val="auto"/>
-              <w:lang w:val="en-CA"/>
-            </w:rPr>
-          </w:pPr>
-          <w:hyperlink w:anchor="_Toc509709380" w:history="1">
-            <w:r>
-              <w:rPr>
-                <w:rStyle w:val="Hyperlink"/>
-                <w:noProof/>
-              </w:rPr>
-              <w:t>2.</w:t>
-            </w:r>
-            <w:r>
-              <w:rPr>
-                <w:rFonts w:asciiTheme="minorHAnsi" w:eastAsiaTheme="minorEastAsia" w:hAnsiTheme="minorHAnsi" w:cstheme="minorBidi"/>
-                <w:noProof/>
-                <w:color w:val="auto"/>
-                <w:lang w:val="en-CA"/>
-              </w:rPr>
-              <w:tab/>
-            </w:r>
-            <w:r>
-              <w:rPr>
-                <w:rStyle w:val="Hyperlink"/>
-                <w:noProof/>
-              </w:rPr>
-              <w:t>Port Forwarder</w:t>
-            </w:r>
-            <w:r>
-              <w:rPr>
-                <w:noProof/>
-                <w:webHidden/>
-              </w:rPr>
-              <w:tab/>
-            </w:r>
-            <w:r>
-              <w:rPr>
-                <w:noProof/>
-                <w:webHidden/>
-              </w:rPr>
-              <w:fldChar w:fldCharType="begin"/>
-            </w:r>
-            <w:r>
-              <w:rPr>
-                <w:noProof/>
-                <w:webHidden/>
-              </w:rPr>
-              <w:instrText xml:space="preserve"> PAGEREF _Toc509709380 \h </w:instrText>
-            </w:r>
-            <w:r>
-              <w:rPr>
-                <w:noProof/>
-                <w:webHidden/>
-              </w:rPr>
-            </w:r>
-            <w:r>
-              <w:rPr>
-                <w:noProof/>
-                <w:webHidden/>
-              </w:rPr>
-              <w:fldChar w:fldCharType="separate"/>
-            </w:r>
-            <w:r>
-              <w:rPr>
-                <w:noProof/>
-                <w:webHidden/>
-              </w:rPr>
-              <w:t>3</w:t>
-            </w:r>
-            <w:r>
-              <w:rPr>
-                <w:noProof/>
-                <w:webHidden/>
-              </w:rPr>
-              <w:fldChar w:fldCharType="end"/>
-            </w:r>
-          </w:hyperlink>
-        </w:p>
-        <w:p>
-          <w:pPr>
-            <w:pStyle w:val="TOC2"/>
-            <w:tabs>
-              <w:tab w:val="left" w:pos="660"/>
-              <w:tab w:val="right" w:leader="dot" w:pos="9350"/>
-            </w:tabs>
-            <w:rPr>
-              <w:rFonts w:asciiTheme="minorHAnsi" w:eastAsiaTheme="minorEastAsia" w:hAnsiTheme="minorHAnsi" w:cstheme="minorBidi"/>
-              <w:noProof/>
-              <w:color w:val="auto"/>
-              <w:lang w:val="en-CA"/>
-            </w:rPr>
-          </w:pPr>
-          <w:hyperlink w:anchor="_Toc509709381" w:history="1">
-            <w:r>
-              <w:rPr>
-                <w:rStyle w:val="Hyperlink"/>
-                <w:noProof/>
-              </w:rPr>
-              <w:t>a.</w:t>
-            </w:r>
-            <w:r>
-              <w:rPr>
-                <w:rFonts w:asciiTheme="minorHAnsi" w:eastAsiaTheme="minorEastAsia" w:hAnsiTheme="minorHAnsi" w:cstheme="minorBidi"/>
-                <w:noProof/>
-                <w:color w:val="auto"/>
-                <w:lang w:val="en-CA"/>
-              </w:rPr>
-              <w:tab/>
-            </w:r>
-            <w:r>
-              <w:rPr>
-                <w:rStyle w:val="Hyperlink"/>
-                <w:noProof/>
-              </w:rPr>
-              <w:t>Diagram</w:t>
-            </w:r>
-            <w:r>
-              <w:rPr>
-                <w:noProof/>
-                <w:webHidden/>
-              </w:rPr>
-              <w:tab/>
-            </w:r>
-            <w:r>
-              <w:rPr>
-                <w:noProof/>
-                <w:webHidden/>
-              </w:rPr>
-              <w:fldChar w:fldCharType="begin"/>
-            </w:r>
-            <w:r>
-              <w:rPr>
-                <w:noProof/>
-                <w:webHidden/>
-              </w:rPr>
-              <w:instrText xml:space="preserve"> PAGEREF _Toc509709381 \h </w:instrText>
-            </w:r>
-            <w:r>
-              <w:rPr>
-                <w:noProof/>
-                <w:webHidden/>
-              </w:rPr>
-            </w:r>
-            <w:r>
-              <w:rPr>
-                <w:noProof/>
-                <w:webHidden/>
-              </w:rPr>
-              <w:fldChar w:fldCharType="separate"/>
-            </w:r>
-            <w:r>
-              <w:rPr>
-                <w:noProof/>
-                <w:webHidden/>
-              </w:rPr>
-              <w:t>3</w:t>
-            </w:r>
-            <w:r>
-              <w:rPr>
-                <w:noProof/>
-                <w:webHidden/>
-              </w:rPr>
-              <w:fldChar w:fldCharType="end"/>
-            </w:r>
-          </w:hyperlink>
-        </w:p>
-        <w:p>
-          <w:pPr>
-            <w:pStyle w:val="TOC2"/>
-            <w:tabs>
-              <w:tab w:val="left" w:pos="660"/>
-              <w:tab w:val="right" w:leader="dot" w:pos="9350"/>
-            </w:tabs>
-            <w:rPr>
-              <w:rFonts w:asciiTheme="minorHAnsi" w:eastAsiaTheme="minorEastAsia" w:hAnsiTheme="minorHAnsi" w:cstheme="minorBidi"/>
-              <w:noProof/>
-              <w:color w:val="auto"/>
-              <w:lang w:val="en-CA"/>
-            </w:rPr>
-          </w:pPr>
-          <w:hyperlink w:anchor="_Toc509709382" w:history="1">
-            <w:r>
-              <w:rPr>
-                <w:rStyle w:val="Hyperlink"/>
-                <w:noProof/>
-              </w:rPr>
-              <w:t>b.</w:t>
-            </w:r>
-            <w:r>
-              <w:rPr>
-                <w:rFonts w:asciiTheme="minorHAnsi" w:eastAsiaTheme="minorEastAsia" w:hAnsiTheme="minorHAnsi" w:cstheme="minorBidi"/>
-                <w:noProof/>
-                <w:color w:val="auto"/>
-                <w:lang w:val="en-CA"/>
-              </w:rPr>
-              <w:tab/>
-            </w:r>
-            <w:r>
-              <w:rPr>
-                <w:rStyle w:val="Hyperlink"/>
-                <w:noProof/>
-              </w:rPr>
-              <w:t>Pseudo-code</w:t>
-            </w:r>
-            <w:r>
-              <w:rPr>
-                <w:noProof/>
-                <w:webHidden/>
-              </w:rPr>
-              <w:tab/>
-            </w:r>
-            <w:r>
-              <w:rPr>
-                <w:noProof/>
-                <w:webHidden/>
-              </w:rPr>
-              <w:fldChar w:fldCharType="begin"/>
-            </w:r>
-            <w:r>
-              <w:rPr>
-                <w:noProof/>
-                <w:webHidden/>
-              </w:rPr>
-              <w:instrText xml:space="preserve"> PAGEREF _Toc509709382 \h </w:instrText>
-            </w:r>
-            <w:r>
-              <w:rPr>
-                <w:noProof/>
-                <w:webHidden/>
-              </w:rPr>
-            </w:r>
-            <w:r>
-              <w:rPr>
-                <w:noProof/>
-                <w:webHidden/>
-              </w:rPr>
-              <w:fldChar w:fldCharType="separate"/>
-            </w:r>
-            <w:r>
-              <w:rPr>
-                <w:noProof/>
-                <w:webHidden/>
-              </w:rPr>
-              <w:t>3</w:t>
-            </w:r>
-            <w:r>
-              <w:rPr>
-                <w:noProof/>
-                <w:webHidden/>
-              </w:rPr>
-              <w:fldChar w:fldCharType="end"/>
-            </w:r>
-          </w:hyperlink>
-        </w:p>
-        <w:p>
-          <w:r>
-            <w:rPr>
-              <w:b/>
-              <w:bCs/>
-              <w:noProof/>
-            </w:rPr>
-            <w:fldChar w:fldCharType="end"/>
-          </w:r>
-        </w:p>
-      </w:sdtContent>
-    </w:sdt>
     <w:p>
       <w:pPr>
         <w:jc w:val="center"/>
@@ -991,566 +409,431 @@
         </w:rPr>
       </w:pPr>
     </w:p>
+    <w:p/>
     <w:p>
       <w:pPr>
         <w:pStyle w:val="Heading1"/>
+      </w:pPr>
+      <w:r>
+        <w:lastRenderedPageBreak/>
+        <w:t xml:space="preserve">Diagram </w:t>
+      </w:r>
+      <w:bookmarkStart w:id="0" w:name="_GoBack"/>
+      <w:bookmarkEnd w:id="0"/>
+    </w:p>
+    <w:p>
+      <w:pPr>
+        <w:jc w:val="center"/>
+      </w:pPr>
+      <w:r>
+        <w:rPr>
+          <w:noProof/>
+        </w:rPr>
+        <w:drawing>
+          <wp:inline distT="0" distB="0" distL="0" distR="0" wp14:anchorId="350D8D4E" wp14:editId="1CAD90D4">
+            <wp:extent cx="3924300" cy="6297295"/>
+            <wp:effectExtent l="0" t="0" r="0" b="8255"/>
+            <wp:docPr id="2" name="Picture 2"/>
+            <wp:cNvGraphicFramePr>
+              <a:graphicFrameLocks xmlns:a="http://schemas.openxmlformats.org/drawingml/2006/main" noChangeAspect="1"/>
+            </wp:cNvGraphicFramePr>
+            <a:graphic xmlns:a="http://schemas.openxmlformats.org/drawingml/2006/main">
+              <a:graphicData uri="http://schemas.openxmlformats.org/drawingml/2006/picture">
+                <pic:pic xmlns:pic="http://schemas.openxmlformats.org/drawingml/2006/picture">
+                  <pic:nvPicPr>
+                    <pic:cNvPr id="0" name="Picture 1"/>
+                    <pic:cNvPicPr>
+                      <a:picLocks noChangeAspect="1" noChangeArrowheads="1"/>
+                    </pic:cNvPicPr>
+                  </pic:nvPicPr>
+                  <pic:blipFill>
+                    <a:blip r:embed="rId8">
+                      <a:extLst>
+                        <a:ext uri="{28A0092B-C50C-407E-A947-70E740481C1C}">
+                          <a14:useLocalDpi xmlns:a14="http://schemas.microsoft.com/office/drawing/2010/main" val="0"/>
+                        </a:ext>
+                      </a:extLst>
+                    </a:blip>
+                    <a:srcRect/>
+                    <a:stretch>
+                      <a:fillRect/>
+                    </a:stretch>
+                  </pic:blipFill>
+                  <pic:spPr bwMode="auto">
+                    <a:xfrm>
+                      <a:off x="0" y="0"/>
+                      <a:ext cx="3924300" cy="6297295"/>
+                    </a:xfrm>
+                    <a:prstGeom prst="rect">
+                      <a:avLst/>
+                    </a:prstGeom>
+                    <a:noFill/>
+                    <a:ln>
+                      <a:noFill/>
+                    </a:ln>
+                  </pic:spPr>
+                </pic:pic>
+              </a:graphicData>
+            </a:graphic>
+          </wp:inline>
+        </w:drawing>
+      </w:r>
+    </w:p>
+    <w:p>
+      <w:pPr>
+        <w:pStyle w:val="Heading1"/>
+        <w:rPr>
+          <w:rFonts w:ascii="Courier New" w:hAnsi="Courier New" w:cs="Courier New"/>
+        </w:rPr>
+      </w:pPr>
+      <w:r>
+        <w:t>Pseudocode</w:t>
+      </w:r>
+    </w:p>
+    <w:p>
+      <w:pPr>
+        <w:rPr>
+          <w:rFonts w:ascii="Courier New" w:hAnsi="Courier New" w:cs="Courier New"/>
+        </w:rPr>
+      </w:pPr>
+      <w:proofErr w:type="spellStart"/>
+      <w:r>
+        <w:rPr>
+          <w:rFonts w:ascii="Courier New" w:hAnsi="Courier New" w:cs="Courier New"/>
+        </w:rPr>
+        <w:t>int</w:t>
+      </w:r>
+      <w:proofErr w:type="spellEnd"/>
+      <w:r>
+        <w:rPr>
+          <w:rFonts w:ascii="Courier New" w:hAnsi="Courier New" w:cs="Courier New"/>
+        </w:rPr>
+        <w:t xml:space="preserve"> main(void)</w:t>
+      </w:r>
+      <w:r>
+        <w:rPr>
+          <w:rFonts w:ascii="Courier New" w:hAnsi="Courier New" w:cs="Courier New"/>
+        </w:rPr>
+        <w:t xml:space="preserve"> </w:t>
+      </w:r>
+      <w:r>
+        <w:rPr>
+          <w:rFonts w:ascii="Courier New" w:hAnsi="Courier New" w:cs="Courier New"/>
+        </w:rPr>
+        <w:t>{</w:t>
+      </w:r>
+    </w:p>
+    <w:p>
+      <w:pPr>
+        <w:rPr>
+          <w:rFonts w:ascii="Courier New" w:hAnsi="Courier New" w:cs="Courier New"/>
+        </w:rPr>
+      </w:pPr>
+      <w:r>
+        <w:rPr>
+          <w:rFonts w:ascii="Courier New" w:hAnsi="Courier New" w:cs="Courier New"/>
+        </w:rPr>
+        <w:tab/>
+      </w:r>
+      <w:r>
+        <w:rPr>
+          <w:rFonts w:ascii="Courier New" w:hAnsi="Courier New" w:cs="Courier New"/>
+        </w:rPr>
+        <w:t>for each port/</w:t>
+      </w:r>
+      <w:proofErr w:type="spellStart"/>
+      <w:r>
+        <w:rPr>
+          <w:rFonts w:ascii="Courier New" w:hAnsi="Courier New" w:cs="Courier New"/>
+        </w:rPr>
+        <w:t>ip</w:t>
+      </w:r>
+      <w:proofErr w:type="spellEnd"/>
+      <w:r>
+        <w:rPr>
+          <w:rFonts w:ascii="Courier New" w:hAnsi="Courier New" w:cs="Courier New"/>
+        </w:rPr>
+        <w:t xml:space="preserve"> pair in config file</w:t>
+      </w:r>
+      <w:r>
+        <w:rPr>
+          <w:rFonts w:ascii="Courier New" w:hAnsi="Courier New" w:cs="Courier New"/>
+        </w:rPr>
+        <w:t xml:space="preserve"> </w:t>
+      </w:r>
+      <w:r>
+        <w:rPr>
+          <w:rFonts w:ascii="Courier New" w:hAnsi="Courier New" w:cs="Courier New"/>
+        </w:rPr>
+        <w:t>{</w:t>
+      </w:r>
+    </w:p>
+    <w:p>
+      <w:pPr>
+        <w:rPr>
+          <w:rFonts w:ascii="Courier New" w:hAnsi="Courier New" w:cs="Courier New"/>
+        </w:rPr>
+      </w:pPr>
+      <w:r>
+        <w:rPr>
+          <w:rFonts w:ascii="Courier New" w:hAnsi="Courier New" w:cs="Courier New"/>
+        </w:rPr>
+        <w:tab/>
+      </w:r>
+      <w:r>
+        <w:rPr>
+          <w:rFonts w:ascii="Courier New" w:hAnsi="Courier New" w:cs="Courier New"/>
+        </w:rPr>
+        <w:tab/>
+      </w:r>
+      <w:r>
+        <w:rPr>
+          <w:rFonts w:ascii="Courier New" w:hAnsi="Courier New" w:cs="Courier New"/>
+        </w:rPr>
+        <w:t>fork new process</w:t>
+      </w:r>
+    </w:p>
+    <w:p>
+      <w:pPr>
+        <w:rPr>
+          <w:rFonts w:ascii="Courier New" w:hAnsi="Courier New" w:cs="Courier New"/>
+        </w:rPr>
+      </w:pPr>
+      <w:r>
+        <w:rPr>
+          <w:rFonts w:ascii="Courier New" w:hAnsi="Courier New" w:cs="Courier New"/>
+        </w:rPr>
+        <w:tab/>
+      </w:r>
+      <w:r>
+        <w:rPr>
+          <w:rFonts w:ascii="Courier New" w:hAnsi="Courier New" w:cs="Courier New"/>
+        </w:rPr>
+        <w:tab/>
+      </w:r>
+      <w:r>
+        <w:rPr>
+          <w:rFonts w:ascii="Courier New" w:hAnsi="Courier New" w:cs="Courier New"/>
+        </w:rPr>
+        <w:t>create pool of read threads</w:t>
+      </w:r>
+    </w:p>
+    <w:p>
+      <w:pPr>
+        <w:rPr>
+          <w:rFonts w:ascii="Courier New" w:hAnsi="Courier New" w:cs="Courier New"/>
+        </w:rPr>
+      </w:pPr>
+      <w:r>
+        <w:rPr>
+          <w:rFonts w:ascii="Courier New" w:hAnsi="Courier New" w:cs="Courier New"/>
+        </w:rPr>
+        <w:lastRenderedPageBreak/>
+        <w:tab/>
+      </w:r>
+      <w:r>
+        <w:rPr>
+          <w:rFonts w:ascii="Courier New" w:hAnsi="Courier New" w:cs="Courier New"/>
+        </w:rPr>
+        <w:tab/>
+      </w:r>
+      <w:r>
+        <w:rPr>
+          <w:rFonts w:ascii="Courier New" w:hAnsi="Courier New" w:cs="Courier New"/>
+        </w:rPr>
+        <w:t>create pool of write threads</w:t>
+      </w:r>
+    </w:p>
+    <w:p>
+      <w:pPr>
+        <w:rPr>
+          <w:rFonts w:ascii="Courier New" w:hAnsi="Courier New" w:cs="Courier New"/>
+        </w:rPr>
+      </w:pPr>
+      <w:r>
+        <w:rPr>
+          <w:rFonts w:ascii="Courier New" w:hAnsi="Courier New" w:cs="Courier New"/>
+        </w:rPr>
+        <w:tab/>
+      </w:r>
+      <w:r>
+        <w:rPr>
+          <w:rFonts w:ascii="Courier New" w:hAnsi="Courier New" w:cs="Courier New"/>
+        </w:rPr>
+        <w:tab/>
+      </w:r>
+      <w:r>
+        <w:rPr>
+          <w:rFonts w:ascii="Courier New" w:hAnsi="Courier New" w:cs="Courier New"/>
+        </w:rPr>
+        <w:t>bind listen socket to port</w:t>
+      </w:r>
+    </w:p>
+    <w:p>
+      <w:pPr>
+        <w:rPr>
+          <w:rFonts w:ascii="Courier New" w:hAnsi="Courier New" w:cs="Courier New"/>
+        </w:rPr>
+      </w:pPr>
+      <w:r>
+        <w:rPr>
+          <w:rFonts w:ascii="Courier New" w:hAnsi="Courier New" w:cs="Courier New"/>
+        </w:rPr>
+        <w:tab/>
+      </w:r>
+      <w:r>
+        <w:rPr>
+          <w:rFonts w:ascii="Courier New" w:hAnsi="Courier New" w:cs="Courier New"/>
+        </w:rPr>
+        <w:tab/>
+      </w:r>
+      <w:r>
+        <w:rPr>
+          <w:rFonts w:ascii="Courier New" w:hAnsi="Courier New" w:cs="Courier New"/>
+        </w:rPr>
+        <w:t xml:space="preserve">connect to endpoint at </w:t>
+      </w:r>
+      <w:proofErr w:type="spellStart"/>
+      <w:r>
+        <w:rPr>
+          <w:rFonts w:ascii="Courier New" w:hAnsi="Courier New" w:cs="Courier New"/>
+        </w:rPr>
+        <w:t>ip</w:t>
+      </w:r>
+      <w:proofErr w:type="spellEnd"/>
+      <w:r>
+        <w:rPr>
+          <w:rFonts w:ascii="Courier New" w:hAnsi="Courier New" w:cs="Courier New"/>
+        </w:rPr>
+        <w:t xml:space="preserve"> on port with </w:t>
+      </w:r>
+      <w:proofErr w:type="spellStart"/>
+      <w:r>
+        <w:rPr>
+          <w:rFonts w:ascii="Courier New" w:hAnsi="Courier New" w:cs="Courier New"/>
+        </w:rPr>
+        <w:t>forwardFD</w:t>
+      </w:r>
+      <w:proofErr w:type="spellEnd"/>
+    </w:p>
+    <w:p>
+      <w:pPr>
+        <w:rPr>
+          <w:rFonts w:ascii="Courier New" w:hAnsi="Courier New" w:cs="Courier New"/>
+        </w:rPr>
+      </w:pPr>
+      <w:r>
+        <w:rPr>
+          <w:rFonts w:ascii="Courier New" w:hAnsi="Courier New" w:cs="Courier New"/>
+        </w:rPr>
+        <w:tab/>
+      </w:r>
+      <w:r>
+        <w:rPr>
+          <w:rFonts w:ascii="Courier New" w:hAnsi="Courier New" w:cs="Courier New"/>
+        </w:rPr>
+        <w:tab/>
+      </w:r>
+      <w:r>
+        <w:rPr>
+          <w:rFonts w:ascii="Courier New" w:hAnsi="Courier New" w:cs="Courier New"/>
+        </w:rPr>
+        <w:t>set non-blocking</w:t>
+      </w:r>
+    </w:p>
+    <w:p>
+      <w:pPr>
+        <w:rPr>
+          <w:rFonts w:ascii="Courier New" w:hAnsi="Courier New" w:cs="Courier New"/>
+        </w:rPr>
+      </w:pPr>
+      <w:r>
+        <w:rPr>
+          <w:rFonts w:ascii="Courier New" w:hAnsi="Courier New" w:cs="Courier New"/>
+        </w:rPr>
+        <w:tab/>
+      </w:r>
+      <w:r>
+        <w:rPr>
+          <w:rFonts w:ascii="Courier New" w:hAnsi="Courier New" w:cs="Courier New"/>
+        </w:rPr>
+        <w:tab/>
+      </w:r>
+      <w:r>
+        <w:rPr>
+          <w:rFonts w:ascii="Courier New" w:hAnsi="Courier New" w:cs="Courier New"/>
+        </w:rPr>
+        <w:t xml:space="preserve">add listen socket to </w:t>
+      </w:r>
+      <w:proofErr w:type="spellStart"/>
+      <w:r>
+        <w:rPr>
+          <w:rFonts w:ascii="Courier New" w:hAnsi="Courier New" w:cs="Courier New"/>
+        </w:rPr>
+        <w:t>epoll</w:t>
+      </w:r>
+      <w:proofErr w:type="spellEnd"/>
+    </w:p>
+    <w:p>
+      <w:pPr>
+        <w:rPr>
+          <w:rFonts w:ascii="Courier New" w:hAnsi="Courier New" w:cs="Courier New"/>
+        </w:rPr>
+      </w:pPr>
+      <w:r>
+        <w:rPr>
+          <w:rFonts w:ascii="Courier New" w:hAnsi="Courier New" w:cs="Courier New"/>
+        </w:rPr>
+        <w:tab/>
+      </w:r>
+      <w:r>
+        <w:rPr>
+          <w:rFonts w:ascii="Courier New" w:hAnsi="Courier New" w:cs="Courier New"/>
+        </w:rPr>
+        <w:tab/>
+      </w:r>
+      <w:r>
+        <w:rPr>
+          <w:rFonts w:ascii="Courier New" w:hAnsi="Courier New" w:cs="Courier New"/>
+        </w:rPr>
+        <w:t xml:space="preserve">loop </w:t>
+      </w:r>
+      <w:proofErr w:type="gramStart"/>
+      <w:r>
+        <w:rPr>
+          <w:rFonts w:ascii="Courier New" w:hAnsi="Courier New" w:cs="Courier New"/>
+        </w:rPr>
+        <w:t>forever{</w:t>
+      </w:r>
+      <w:proofErr w:type="gramEnd"/>
+    </w:p>
+    <w:p>
+      <w:pPr>
         <w:ind w:left="720"/>
-      </w:pPr>
-    </w:p>
-    <w:p/>
-    <w:p>
-      <w:pPr>
-        <w:pStyle w:val="NoSpacing"/>
-      </w:pPr>
-    </w:p>
-    <w:p>
-      <w:pPr>
-        <w:pStyle w:val="NoSpacing"/>
-      </w:pPr>
-    </w:p>
-    <w:p>
-      <w:pPr>
-        <w:pStyle w:val="NoSpacing"/>
-      </w:pPr>
-    </w:p>
-    <w:p>
-      <w:pPr>
-        <w:pStyle w:val="NoSpacing"/>
-      </w:pPr>
-    </w:p>
-    <w:p>
-      <w:pPr>
-        <w:pStyle w:val="NoSpacing"/>
-      </w:pPr>
-    </w:p>
-    <w:p>
-      <w:pPr>
-        <w:pStyle w:val="NoSpacing"/>
-      </w:pPr>
-    </w:p>
-    <w:p>
-      <w:pPr>
-        <w:pStyle w:val="NoSpacing"/>
-      </w:pPr>
-    </w:p>
-    <w:p>
-      <w:pPr>
-        <w:pStyle w:val="NoSpacing"/>
-      </w:pPr>
-    </w:p>
-    <w:p>
-      <w:pPr>
-        <w:pStyle w:val="NoSpacing"/>
-      </w:pPr>
-    </w:p>
-    <w:p>
-      <w:pPr>
-        <w:pStyle w:val="NoSpacing"/>
-      </w:pPr>
-    </w:p>
-    <w:p>
-      <w:pPr>
-        <w:pStyle w:val="NoSpacing"/>
-      </w:pPr>
-    </w:p>
-    <w:p>
-      <w:pPr>
-        <w:pStyle w:val="NoSpacing"/>
-      </w:pPr>
-    </w:p>
-    <w:p>
-      <w:pPr>
-        <w:pStyle w:val="NoSpacing"/>
-      </w:pPr>
-    </w:p>
-    <w:p>
-      <w:pPr>
-        <w:pStyle w:val="Heading1"/>
-        <w:numPr>
-          <w:ilvl w:val="0"/>
-          <w:numId w:val="1"/>
-        </w:numPr>
-      </w:pPr>
-      <w:bookmarkStart w:id="1" w:name="_Toc509709377"/>
-      <w:r>
-        <w:lastRenderedPageBreak/>
-        <w:t>Client</w:t>
-      </w:r>
-      <w:bookmarkEnd w:id="1"/>
-    </w:p>
-    <w:p>
-      <w:pPr>
-        <w:pStyle w:val="Heading2"/>
-        <w:numPr>
-          <w:ilvl w:val="1"/>
-          <w:numId w:val="1"/>
-        </w:numPr>
-        <w:rPr>
-          <w:sz w:val="28"/>
-          <w:szCs w:val="28"/>
-        </w:rPr>
-      </w:pPr>
-      <w:bookmarkStart w:id="2" w:name="_Toc509709378"/>
-      <w:r>
-        <w:rPr>
-          <w:sz w:val="28"/>
-          <w:szCs w:val="28"/>
-        </w:rPr>
-        <w:t>Diagram</w:t>
-      </w:r>
-      <w:bookmarkEnd w:id="2"/>
-    </w:p>
-    <w:p>
-      <w:pPr>
-        <w:pStyle w:val="Heading2"/>
-        <w:numPr>
-          <w:ilvl w:val="1"/>
-          <w:numId w:val="1"/>
-        </w:numPr>
-        <w:rPr>
-          <w:sz w:val="28"/>
-          <w:szCs w:val="28"/>
-        </w:rPr>
-      </w:pPr>
-      <w:bookmarkStart w:id="3" w:name="_Toc509709379"/>
-      <w:r>
-        <w:rPr>
-          <w:sz w:val="28"/>
-          <w:szCs w:val="28"/>
-        </w:rPr>
-        <w:t>Pseudo-code</w:t>
-      </w:r>
-      <w:bookmarkEnd w:id="3"/>
-    </w:p>
-    <w:p>
-      <w:pPr>
-        <w:pStyle w:val="Heading1"/>
-        <w:numPr>
-          <w:ilvl w:val="0"/>
-          <w:numId w:val="1"/>
-        </w:numPr>
-        <w:rPr>
-          <w:sz w:val="32"/>
-          <w:szCs w:val="32"/>
-        </w:rPr>
-      </w:pPr>
-      <w:bookmarkStart w:id="4" w:name="_Toc509709380"/>
-      <w:r>
-        <w:rPr>
-          <w:sz w:val="32"/>
-          <w:szCs w:val="32"/>
-        </w:rPr>
-        <w:t>Port Forwarder</w:t>
-      </w:r>
-      <w:bookmarkEnd w:id="4"/>
-    </w:p>
-    <w:p>
-      <w:pPr>
-        <w:pStyle w:val="Heading2"/>
-        <w:numPr>
-          <w:ilvl w:val="1"/>
-          <w:numId w:val="1"/>
-        </w:numPr>
-        <w:rPr>
-          <w:sz w:val="28"/>
-          <w:szCs w:val="28"/>
-        </w:rPr>
-      </w:pPr>
-      <w:bookmarkStart w:id="5" w:name="_Toc509709381"/>
-      <w:r>
-        <w:rPr>
-          <w:sz w:val="28"/>
-          <w:szCs w:val="28"/>
-        </w:rPr>
-        <w:t>Diagram</w:t>
-      </w:r>
-      <w:bookmarkEnd w:id="5"/>
-    </w:p>
-    <w:p>
-      <w:pPr>
-        <w:pStyle w:val="Heading2"/>
-        <w:numPr>
-          <w:ilvl w:val="1"/>
-          <w:numId w:val="1"/>
-        </w:numPr>
-        <w:rPr>
-          <w:sz w:val="28"/>
-          <w:szCs w:val="28"/>
-        </w:rPr>
-      </w:pPr>
-      <w:bookmarkStart w:id="6" w:name="_Toc509709382"/>
-      <w:r>
-        <w:rPr>
-          <w:sz w:val="28"/>
-          <w:szCs w:val="28"/>
-        </w:rPr>
-        <w:t>Pseudo-code</w:t>
-      </w:r>
-      <w:bookmarkEnd w:id="6"/>
-    </w:p>
-    <w:p/>
-    <w:p>
-      <w:pPr>
-        <w:ind w:left="360" w:firstLine="720"/>
-        <w:rPr>
-          <w:rFonts w:ascii="Courier New" w:hAnsi="Courier New" w:cs="Courier New"/>
-        </w:rPr>
-      </w:pPr>
+        <w:rPr>
+          <w:rFonts w:ascii="Courier New" w:hAnsi="Courier New" w:cs="Courier New"/>
+        </w:rPr>
+      </w:pPr>
+      <w:r>
+        <w:rPr>
+          <w:rFonts w:ascii="Courier New" w:hAnsi="Courier New" w:cs="Courier New"/>
+        </w:rPr>
+        <w:tab/>
+      </w:r>
+      <w:r>
+        <w:rPr>
+          <w:rFonts w:ascii="Courier New" w:hAnsi="Courier New" w:cs="Courier New"/>
+        </w:rPr>
+        <w:tab/>
+      </w:r>
       <w:proofErr w:type="spellStart"/>
       <w:r>
         <w:rPr>
           <w:rFonts w:ascii="Courier New" w:hAnsi="Courier New" w:cs="Courier New"/>
         </w:rPr>
-        <w:t>int</w:t>
+        <w:t>epoll_wait</w:t>
       </w:r>
       <w:proofErr w:type="spellEnd"/>
-      <w:r>
-        <w:rPr>
-          <w:rFonts w:ascii="Courier New" w:hAnsi="Courier New" w:cs="Courier New"/>
-        </w:rPr>
-        <w:t xml:space="preserve"> main(void</w:t>
-      </w:r>
-      <w:proofErr w:type="gramStart"/>
-      <w:r>
-        <w:rPr>
-          <w:rFonts w:ascii="Courier New" w:hAnsi="Courier New" w:cs="Courier New"/>
-        </w:rPr>
-        <w:t>){</w:t>
-      </w:r>
-      <w:proofErr w:type="gramEnd"/>
-    </w:p>
-    <w:p>
-      <w:pPr>
-        <w:rPr>
-          <w:rFonts w:ascii="Courier New" w:hAnsi="Courier New" w:cs="Courier New"/>
-        </w:rPr>
-      </w:pPr>
-      <w:r>
-        <w:rPr>
-          <w:rFonts w:ascii="Courier New" w:hAnsi="Courier New" w:cs="Courier New"/>
-        </w:rPr>
-        <w:tab/>
-      </w:r>
-      <w:r>
-        <w:rPr>
-          <w:rFonts w:ascii="Courier New" w:hAnsi="Courier New" w:cs="Courier New"/>
-        </w:rPr>
-        <w:tab/>
-      </w:r>
-      <w:r>
-        <w:rPr>
-          <w:rFonts w:ascii="Courier New" w:hAnsi="Courier New" w:cs="Courier New"/>
-        </w:rPr>
-        <w:t>for each port/</w:t>
-      </w:r>
-      <w:proofErr w:type="spellStart"/>
-      <w:r>
-        <w:rPr>
-          <w:rFonts w:ascii="Courier New" w:hAnsi="Courier New" w:cs="Courier New"/>
-        </w:rPr>
-        <w:t>ip</w:t>
-      </w:r>
-      <w:proofErr w:type="spellEnd"/>
-      <w:r>
-        <w:rPr>
-          <w:rFonts w:ascii="Courier New" w:hAnsi="Courier New" w:cs="Courier New"/>
-        </w:rPr>
-        <w:t xml:space="preserve"> pair in config </w:t>
-      </w:r>
-      <w:proofErr w:type="gramStart"/>
-      <w:r>
-        <w:rPr>
-          <w:rFonts w:ascii="Courier New" w:hAnsi="Courier New" w:cs="Courier New"/>
-        </w:rPr>
-        <w:t>file{</w:t>
-      </w:r>
-      <w:proofErr w:type="gramEnd"/>
-    </w:p>
-    <w:p>
-      <w:pPr>
-        <w:rPr>
-          <w:rFonts w:ascii="Courier New" w:hAnsi="Courier New" w:cs="Courier New"/>
-        </w:rPr>
-      </w:pPr>
-      <w:r>
-        <w:rPr>
-          <w:rFonts w:ascii="Courier New" w:hAnsi="Courier New" w:cs="Courier New"/>
-        </w:rPr>
-        <w:tab/>
-      </w:r>
-      <w:r>
-        <w:rPr>
-          <w:rFonts w:ascii="Courier New" w:hAnsi="Courier New" w:cs="Courier New"/>
-        </w:rPr>
-        <w:tab/>
-      </w:r>
-      <w:r>
-        <w:rPr>
-          <w:rFonts w:ascii="Courier New" w:hAnsi="Courier New" w:cs="Courier New"/>
-        </w:rPr>
-        <w:tab/>
-      </w:r>
-      <w:r>
-        <w:rPr>
-          <w:rFonts w:ascii="Courier New" w:hAnsi="Courier New" w:cs="Courier New"/>
-        </w:rPr>
-        <w:t>fork new process</w:t>
-      </w:r>
-    </w:p>
-    <w:p>
-      <w:pPr>
-        <w:rPr>
-          <w:rFonts w:ascii="Courier New" w:hAnsi="Courier New" w:cs="Courier New"/>
-        </w:rPr>
-      </w:pPr>
-      <w:r>
-        <w:rPr>
-          <w:rFonts w:ascii="Courier New" w:hAnsi="Courier New" w:cs="Courier New"/>
-        </w:rPr>
-        <w:tab/>
-      </w:r>
-      <w:r>
-        <w:rPr>
-          <w:rFonts w:ascii="Courier New" w:hAnsi="Courier New" w:cs="Courier New"/>
-        </w:rPr>
-        <w:tab/>
-      </w:r>
-      <w:r>
-        <w:rPr>
-          <w:rFonts w:ascii="Courier New" w:hAnsi="Courier New" w:cs="Courier New"/>
-        </w:rPr>
-        <w:tab/>
-      </w:r>
-      <w:r>
-        <w:rPr>
-          <w:rFonts w:ascii="Courier New" w:hAnsi="Courier New" w:cs="Courier New"/>
-        </w:rPr>
-        <w:t>create pool of read threads</w:t>
-      </w:r>
-    </w:p>
-    <w:p>
-      <w:pPr>
-        <w:rPr>
-          <w:rFonts w:ascii="Courier New" w:hAnsi="Courier New" w:cs="Courier New"/>
-        </w:rPr>
-      </w:pPr>
-      <w:r>
-        <w:rPr>
-          <w:rFonts w:ascii="Courier New" w:hAnsi="Courier New" w:cs="Courier New"/>
-        </w:rPr>
-        <w:tab/>
-      </w:r>
-      <w:r>
-        <w:rPr>
-          <w:rFonts w:ascii="Courier New" w:hAnsi="Courier New" w:cs="Courier New"/>
-        </w:rPr>
-        <w:tab/>
-      </w:r>
-      <w:r>
-        <w:rPr>
-          <w:rFonts w:ascii="Courier New" w:hAnsi="Courier New" w:cs="Courier New"/>
-        </w:rPr>
-        <w:tab/>
-      </w:r>
-      <w:r>
-        <w:rPr>
-          <w:rFonts w:ascii="Courier New" w:hAnsi="Courier New" w:cs="Courier New"/>
-        </w:rPr>
-        <w:t>create pool of write threads</w:t>
-      </w:r>
-    </w:p>
-    <w:p>
-      <w:pPr>
-        <w:rPr>
-          <w:rFonts w:ascii="Courier New" w:hAnsi="Courier New" w:cs="Courier New"/>
-        </w:rPr>
-      </w:pPr>
-      <w:r>
-        <w:rPr>
-          <w:rFonts w:ascii="Courier New" w:hAnsi="Courier New" w:cs="Courier New"/>
-        </w:rPr>
-        <w:tab/>
-      </w:r>
-      <w:r>
-        <w:rPr>
-          <w:rFonts w:ascii="Courier New" w:hAnsi="Courier New" w:cs="Courier New"/>
-        </w:rPr>
-        <w:tab/>
-      </w:r>
-      <w:r>
-        <w:rPr>
-          <w:rFonts w:ascii="Courier New" w:hAnsi="Courier New" w:cs="Courier New"/>
-        </w:rPr>
-        <w:tab/>
-      </w:r>
-      <w:r>
-        <w:rPr>
-          <w:rFonts w:ascii="Courier New" w:hAnsi="Courier New" w:cs="Courier New"/>
-        </w:rPr>
-        <w:t>bind listen socket to port</w:t>
-      </w:r>
-    </w:p>
-    <w:p>
-      <w:pPr>
-        <w:rPr>
-          <w:rFonts w:ascii="Courier New" w:hAnsi="Courier New" w:cs="Courier New"/>
-        </w:rPr>
-      </w:pPr>
-      <w:r>
-        <w:rPr>
-          <w:rFonts w:ascii="Courier New" w:hAnsi="Courier New" w:cs="Courier New"/>
-        </w:rPr>
-        <w:tab/>
-      </w:r>
-      <w:r>
-        <w:rPr>
-          <w:rFonts w:ascii="Courier New" w:hAnsi="Courier New" w:cs="Courier New"/>
-        </w:rPr>
-        <w:tab/>
-      </w:r>
-      <w:r>
-        <w:rPr>
-          <w:rFonts w:ascii="Courier New" w:hAnsi="Courier New" w:cs="Courier New"/>
-        </w:rPr>
-        <w:tab/>
-      </w:r>
-      <w:r>
-        <w:rPr>
-          <w:rFonts w:ascii="Courier New" w:hAnsi="Courier New" w:cs="Courier New"/>
-        </w:rPr>
-        <w:t xml:space="preserve">connect to endpoint at </w:t>
-      </w:r>
-      <w:proofErr w:type="spellStart"/>
-      <w:r>
-        <w:rPr>
-          <w:rFonts w:ascii="Courier New" w:hAnsi="Courier New" w:cs="Courier New"/>
-        </w:rPr>
-        <w:t>ip</w:t>
-      </w:r>
-      <w:proofErr w:type="spellEnd"/>
-      <w:r>
-        <w:rPr>
-          <w:rFonts w:ascii="Courier New" w:hAnsi="Courier New" w:cs="Courier New"/>
-        </w:rPr>
-        <w:t xml:space="preserve"> on port with </w:t>
-      </w:r>
-      <w:proofErr w:type="spellStart"/>
-      <w:r>
-        <w:rPr>
-          <w:rFonts w:ascii="Courier New" w:hAnsi="Courier New" w:cs="Courier New"/>
-        </w:rPr>
-        <w:t>forwardFD</w:t>
-      </w:r>
-      <w:proofErr w:type="spellEnd"/>
-    </w:p>
-    <w:p>
-      <w:pPr>
-        <w:rPr>
-          <w:rFonts w:ascii="Courier New" w:hAnsi="Courier New" w:cs="Courier New"/>
-        </w:rPr>
-      </w:pPr>
-      <w:r>
-        <w:rPr>
-          <w:rFonts w:ascii="Courier New" w:hAnsi="Courier New" w:cs="Courier New"/>
-        </w:rPr>
-        <w:tab/>
-      </w:r>
-      <w:r>
-        <w:rPr>
-          <w:rFonts w:ascii="Courier New" w:hAnsi="Courier New" w:cs="Courier New"/>
-        </w:rPr>
-        <w:tab/>
-      </w:r>
-      <w:r>
-        <w:rPr>
-          <w:rFonts w:ascii="Courier New" w:hAnsi="Courier New" w:cs="Courier New"/>
-        </w:rPr>
-        <w:tab/>
-      </w:r>
-      <w:r>
-        <w:rPr>
-          <w:rFonts w:ascii="Courier New" w:hAnsi="Courier New" w:cs="Courier New"/>
-        </w:rPr>
-        <w:t>set non-blocking</w:t>
-      </w:r>
-    </w:p>
-    <w:p>
-      <w:pPr>
-        <w:rPr>
-          <w:rFonts w:ascii="Courier New" w:hAnsi="Courier New" w:cs="Courier New"/>
-        </w:rPr>
-      </w:pPr>
-      <w:r>
-        <w:rPr>
-          <w:rFonts w:ascii="Courier New" w:hAnsi="Courier New" w:cs="Courier New"/>
-        </w:rPr>
-        <w:tab/>
-      </w:r>
-      <w:r>
-        <w:rPr>
-          <w:rFonts w:ascii="Courier New" w:hAnsi="Courier New" w:cs="Courier New"/>
-        </w:rPr>
-        <w:tab/>
-      </w:r>
-      <w:r>
-        <w:rPr>
-          <w:rFonts w:ascii="Courier New" w:hAnsi="Courier New" w:cs="Courier New"/>
-        </w:rPr>
-        <w:tab/>
-      </w:r>
-      <w:r>
-        <w:rPr>
-          <w:rFonts w:ascii="Courier New" w:hAnsi="Courier New" w:cs="Courier New"/>
-        </w:rPr>
-        <w:t xml:space="preserve">add listen socket to </w:t>
-      </w:r>
-      <w:proofErr w:type="spellStart"/>
-      <w:r>
-        <w:rPr>
-          <w:rFonts w:ascii="Courier New" w:hAnsi="Courier New" w:cs="Courier New"/>
-        </w:rPr>
-        <w:t>epoll</w:t>
-      </w:r>
-      <w:proofErr w:type="spellEnd"/>
-    </w:p>
-    <w:p>
-      <w:pPr>
-        <w:rPr>
-          <w:rFonts w:ascii="Courier New" w:hAnsi="Courier New" w:cs="Courier New"/>
-        </w:rPr>
-      </w:pPr>
-      <w:r>
-        <w:rPr>
-          <w:rFonts w:ascii="Courier New" w:hAnsi="Courier New" w:cs="Courier New"/>
-        </w:rPr>
-        <w:tab/>
-      </w:r>
-      <w:r>
-        <w:rPr>
-          <w:rFonts w:ascii="Courier New" w:hAnsi="Courier New" w:cs="Courier New"/>
-        </w:rPr>
-        <w:tab/>
-      </w:r>
-      <w:r>
-        <w:rPr>
-          <w:rFonts w:ascii="Courier New" w:hAnsi="Courier New" w:cs="Courier New"/>
-        </w:rPr>
-        <w:tab/>
-      </w:r>
-      <w:r>
-        <w:rPr>
-          <w:rFonts w:ascii="Courier New" w:hAnsi="Courier New" w:cs="Courier New"/>
-        </w:rPr>
-        <w:t xml:space="preserve">loop </w:t>
-      </w:r>
-      <w:proofErr w:type="gramStart"/>
-      <w:r>
-        <w:rPr>
-          <w:rFonts w:ascii="Courier New" w:hAnsi="Courier New" w:cs="Courier New"/>
-        </w:rPr>
-        <w:t>forever{</w:t>
-      </w:r>
-      <w:proofErr w:type="gramEnd"/>
     </w:p>
     <w:p>
       <w:pPr>
@@ -1559,46 +842,6 @@
           <w:rFonts w:ascii="Courier New" w:hAnsi="Courier New" w:cs="Courier New"/>
         </w:rPr>
       </w:pPr>
-      <w:r>
-        <w:rPr>
-          <w:rFonts w:ascii="Courier New" w:hAnsi="Courier New" w:cs="Courier New"/>
-        </w:rPr>
-        <w:tab/>
-      </w:r>
-      <w:r>
-        <w:rPr>
-          <w:rFonts w:ascii="Courier New" w:hAnsi="Courier New" w:cs="Courier New"/>
-        </w:rPr>
-        <w:tab/>
-      </w:r>
-      <w:r>
-        <w:rPr>
-          <w:rFonts w:ascii="Courier New" w:hAnsi="Courier New" w:cs="Courier New"/>
-        </w:rPr>
-        <w:tab/>
-      </w:r>
-      <w:proofErr w:type="spellStart"/>
-      <w:r>
-        <w:rPr>
-          <w:rFonts w:ascii="Courier New" w:hAnsi="Courier New" w:cs="Courier New"/>
-        </w:rPr>
-        <w:t>epoll_wait</w:t>
-      </w:r>
-      <w:proofErr w:type="spellEnd"/>
-    </w:p>
-    <w:p>
-      <w:pPr>
-        <w:ind w:left="720"/>
-        <w:rPr>
-          <w:rFonts w:ascii="Courier New" w:hAnsi="Courier New" w:cs="Courier New"/>
-        </w:rPr>
-      </w:pPr>
-      <w:r>
-        <w:rPr>
-          <w:rFonts w:ascii="Courier New" w:hAnsi="Courier New" w:cs="Courier New"/>
-        </w:rPr>
-        <w:tab/>
-      </w:r>
       <w:r>
         <w:rPr>
           <w:rFonts w:ascii="Courier New" w:hAnsi="Courier New" w:cs="Courier New"/>
@@ -1663,22 +906,20 @@
         <w:rPr>
           <w:rFonts w:ascii="Courier New" w:hAnsi="Courier New" w:cs="Courier New"/>
         </w:rPr>
-        <w:tab/>
-      </w:r>
-      <w:r>
-        <w:rPr>
-          <w:rFonts w:ascii="Courier New" w:hAnsi="Courier New" w:cs="Courier New"/>
-        </w:rPr>
-        <w:t xml:space="preserve">If socket == listen </w:t>
-      </w:r>
-      <w:proofErr w:type="gramStart"/>
-      <w:r>
-        <w:rPr>
-          <w:rFonts w:ascii="Courier New" w:hAnsi="Courier New" w:cs="Courier New"/>
-        </w:rPr>
-        <w:t>socket{</w:t>
-      </w:r>
-      <w:proofErr w:type="gramEnd"/>
+        <w:t>If socket == listen socket</w:t>
+      </w:r>
+      <w:r>
+        <w:rPr>
+          <w:rFonts w:ascii="Courier New" w:hAnsi="Courier New" w:cs="Courier New"/>
+        </w:rPr>
+        <w:t xml:space="preserve"> </w:t>
+      </w:r>
+      <w:r>
+        <w:rPr>
+          <w:rFonts w:ascii="Courier New" w:hAnsi="Courier New" w:cs="Courier New"/>
+        </w:rPr>
+        <w:t>{</w:t>
+      </w:r>
     </w:p>
     <w:p>
       <w:pPr>
@@ -1710,12 +951,6 @@
           <w:rFonts w:ascii="Courier New" w:hAnsi="Courier New" w:cs="Courier New"/>
         </w:rPr>
         <w:tab/>
-      </w:r>
-      <w:r>
-        <w:rPr>
-          <w:rFonts w:ascii="Courier New" w:hAnsi="Courier New" w:cs="Courier New"/>
-        </w:rPr>
-        <w:tab/>
         <w:t>Accept</w:t>
       </w:r>
     </w:p>
@@ -1749,12 +984,6 @@
           <w:rFonts w:ascii="Courier New" w:hAnsi="Courier New" w:cs="Courier New"/>
         </w:rPr>
         <w:tab/>
-      </w:r>
-      <w:r>
-        <w:rPr>
-          <w:rFonts w:ascii="Courier New" w:hAnsi="Courier New" w:cs="Courier New"/>
-        </w:rPr>
-        <w:tab/>
         <w:t>Set not-blocking</w:t>
       </w:r>
     </w:p>
@@ -1788,12 +1017,6 @@
           <w:rFonts w:ascii="Courier New" w:hAnsi="Courier New" w:cs="Courier New"/>
         </w:rPr>
         <w:tab/>
-      </w:r>
-      <w:r>
-        <w:rPr>
-          <w:rFonts w:ascii="Courier New" w:hAnsi="Courier New" w:cs="Courier New"/>
-        </w:rPr>
-        <w:tab/>
         <w:t xml:space="preserve">Add to </w:t>
       </w:r>
       <w:proofErr w:type="spellStart"/>
@@ -1834,12 +1057,6 @@
         <w:rPr>
           <w:rFonts w:ascii="Courier New" w:hAnsi="Courier New" w:cs="Courier New"/>
         </w:rPr>
-        <w:tab/>
-      </w:r>
-      <w:r>
-        <w:rPr>
-          <w:rFonts w:ascii="Courier New" w:hAnsi="Courier New" w:cs="Courier New"/>
-        </w:rPr>
         <w:t>}</w:t>
       </w:r>
     </w:p>
@@ -1872,22 +1089,20 @@
         <w:rPr>
           <w:rFonts w:ascii="Courier New" w:hAnsi="Courier New" w:cs="Courier New"/>
         </w:rPr>
-        <w:tab/>
-      </w:r>
-      <w:r>
-        <w:rPr>
-          <w:rFonts w:ascii="Courier New" w:hAnsi="Courier New" w:cs="Courier New"/>
-        </w:rPr>
-        <w:t xml:space="preserve">else if </w:t>
-      </w:r>
-      <w:proofErr w:type="gramStart"/>
-      <w:r>
-        <w:rPr>
-          <w:rFonts w:ascii="Courier New" w:hAnsi="Courier New" w:cs="Courier New"/>
-        </w:rPr>
-        <w:t>EPOLLIN{</w:t>
-      </w:r>
-      <w:proofErr w:type="gramEnd"/>
+        <w:t>else if EPOLLIN</w:t>
+      </w:r>
+      <w:r>
+        <w:rPr>
+          <w:rFonts w:ascii="Courier New" w:hAnsi="Courier New" w:cs="Courier New"/>
+        </w:rPr>
+        <w:t xml:space="preserve"> </w:t>
+      </w:r>
+      <w:r>
+        <w:rPr>
+          <w:rFonts w:ascii="Courier New" w:hAnsi="Courier New" w:cs="Courier New"/>
+        </w:rPr>
+        <w:t>{</w:t>
+      </w:r>
     </w:p>
     <w:p>
       <w:pPr>
@@ -1919,12 +1134,6 @@
           <w:rFonts w:ascii="Courier New" w:hAnsi="Courier New" w:cs="Courier New"/>
         </w:rPr>
         <w:tab/>
-      </w:r>
-      <w:r>
-        <w:rPr>
-          <w:rFonts w:ascii="Courier New" w:hAnsi="Courier New" w:cs="Courier New"/>
-        </w:rPr>
-        <w:tab/>
         <w:t>add to read queue</w:t>
       </w:r>
     </w:p>
@@ -1957,12 +1166,6 @@
         <w:rPr>
           <w:rFonts w:ascii="Courier New" w:hAnsi="Courier New" w:cs="Courier New"/>
         </w:rPr>
-        <w:tab/>
-      </w:r>
-      <w:r>
-        <w:rPr>
-          <w:rFonts w:ascii="Courier New" w:hAnsi="Courier New" w:cs="Courier New"/>
-        </w:rPr>
         <w:t>}</w:t>
       </w:r>
     </w:p>
@@ -1995,22 +1198,20 @@
         <w:rPr>
           <w:rFonts w:ascii="Courier New" w:hAnsi="Courier New" w:cs="Courier New"/>
         </w:rPr>
-        <w:tab/>
-      </w:r>
-      <w:r>
-        <w:rPr>
-          <w:rFonts w:ascii="Courier New" w:hAnsi="Courier New" w:cs="Courier New"/>
-        </w:rPr>
-        <w:t xml:space="preserve">Else if </w:t>
-      </w:r>
-      <w:proofErr w:type="gramStart"/>
-      <w:r>
-        <w:rPr>
-          <w:rFonts w:ascii="Courier New" w:hAnsi="Courier New" w:cs="Courier New"/>
-        </w:rPr>
-        <w:t>EPOLLOUT{</w:t>
-      </w:r>
-      <w:proofErr w:type="gramEnd"/>
+        <w:t>Else if EPOLLOUT</w:t>
+      </w:r>
+      <w:r>
+        <w:rPr>
+          <w:rFonts w:ascii="Courier New" w:hAnsi="Courier New" w:cs="Courier New"/>
+        </w:rPr>
+        <w:t xml:space="preserve"> </w:t>
+      </w:r>
+      <w:r>
+        <w:rPr>
+          <w:rFonts w:ascii="Courier New" w:hAnsi="Courier New" w:cs="Courier New"/>
+        </w:rPr>
+        <w:t>{</w:t>
+      </w:r>
     </w:p>
     <w:p>
       <w:pPr>
@@ -2042,12 +1243,6 @@
           <w:rFonts w:ascii="Courier New" w:hAnsi="Courier New" w:cs="Courier New"/>
         </w:rPr>
         <w:tab/>
-      </w:r>
-      <w:r>
-        <w:rPr>
-          <w:rFonts w:ascii="Courier New" w:hAnsi="Courier New" w:cs="Courier New"/>
-        </w:rPr>
-        <w:tab/>
         <w:t>Add to write queue</w:t>
       </w:r>
     </w:p>
@@ -2080,12 +1275,6 @@
         <w:rPr>
           <w:rFonts w:ascii="Courier New" w:hAnsi="Courier New" w:cs="Courier New"/>
         </w:rPr>
-        <w:tab/>
-      </w:r>
-      <w:r>
-        <w:rPr>
-          <w:rFonts w:ascii="Courier New" w:hAnsi="Courier New" w:cs="Courier New"/>
-        </w:rPr>
         <w:t>}</w:t>
       </w:r>
     </w:p>
@@ -2112,12 +1301,6 @@
         <w:rPr>
           <w:rFonts w:ascii="Courier New" w:hAnsi="Courier New" w:cs="Courier New"/>
         </w:rPr>
-        <w:tab/>
-      </w:r>
-      <w:r>
-        <w:rPr>
-          <w:rFonts w:ascii="Courier New" w:hAnsi="Courier New" w:cs="Courier New"/>
-        </w:rPr>
         <w:t>}</w:t>
       </w:r>
     </w:p>
@@ -2143,12 +1326,6 @@
         <w:rPr>
           <w:rFonts w:ascii="Courier New" w:hAnsi="Courier New" w:cs="Courier New"/>
         </w:rPr>
-        <w:tab/>
-      </w:r>
-      <w:r>
-        <w:rPr>
-          <w:rFonts w:ascii="Courier New" w:hAnsi="Courier New" w:cs="Courier New"/>
-        </w:rPr>
         <w:t>}</w:t>
       </w:r>
     </w:p>
@@ -2163,23 +1340,11 @@
           <w:rFonts w:ascii="Courier New" w:hAnsi="Courier New" w:cs="Courier New"/>
         </w:rPr>
         <w:tab/>
-      </w:r>
-      <w:r>
-        <w:rPr>
-          <w:rFonts w:ascii="Courier New" w:hAnsi="Courier New" w:cs="Courier New"/>
-        </w:rPr>
-        <w:tab/>
-      </w:r>
-      <w:r>
-        <w:rPr>
-          <w:rFonts w:ascii="Courier New" w:hAnsi="Courier New" w:cs="Courier New"/>
-        </w:rPr>
         <w:t>}</w:t>
       </w:r>
     </w:p>
     <w:p>
       <w:pPr>
-        <w:ind w:firstLine="720"/>
         <w:rPr>
           <w:rFonts w:ascii="Courier New" w:hAnsi="Courier New" w:cs="Courier New"/>
         </w:rPr>
@@ -2207,39 +1372,35 @@
     </w:p>
     <w:p>
       <w:pPr>
-        <w:ind w:firstLine="720"/>
-        <w:rPr>
-          <w:rFonts w:ascii="Courier New" w:hAnsi="Courier New" w:cs="Courier New"/>
-        </w:rPr>
-      </w:pPr>
-      <w:r>
-        <w:rPr>
-          <w:rFonts w:ascii="Courier New" w:hAnsi="Courier New" w:cs="Courier New"/>
-        </w:rPr>
-        <w:lastRenderedPageBreak/>
-        <w:t xml:space="preserve">Read </w:t>
-      </w:r>
-      <w:proofErr w:type="gramStart"/>
-      <w:r>
-        <w:rPr>
-          <w:rFonts w:ascii="Courier New" w:hAnsi="Courier New" w:cs="Courier New"/>
-        </w:rPr>
-        <w:t>thread{</w:t>
-      </w:r>
-      <w:proofErr w:type="gramEnd"/>
-    </w:p>
-    <w:p>
-      <w:pPr>
-        <w:rPr>
-          <w:rFonts w:ascii="Courier New" w:hAnsi="Courier New" w:cs="Courier New"/>
-        </w:rPr>
-      </w:pPr>
-      <w:r>
-        <w:rPr>
-          <w:rFonts w:ascii="Courier New" w:hAnsi="Courier New" w:cs="Courier New"/>
-        </w:rPr>
-        <w:tab/>
-      </w:r>
+        <w:rPr>
+          <w:rFonts w:ascii="Courier New" w:hAnsi="Courier New" w:cs="Courier New"/>
+        </w:rPr>
+      </w:pPr>
+      <w:r>
+        <w:rPr>
+          <w:rFonts w:ascii="Courier New" w:hAnsi="Courier New" w:cs="Courier New"/>
+        </w:rPr>
+        <w:t>Read thread</w:t>
+      </w:r>
+      <w:r>
+        <w:rPr>
+          <w:rFonts w:ascii="Courier New" w:hAnsi="Courier New" w:cs="Courier New"/>
+        </w:rPr>
+        <w:t xml:space="preserve"> </w:t>
+      </w:r>
+      <w:r>
+        <w:rPr>
+          <w:rFonts w:ascii="Courier New" w:hAnsi="Courier New" w:cs="Courier New"/>
+        </w:rPr>
+        <w:t>{</w:t>
+      </w:r>
+    </w:p>
+    <w:p>
+      <w:pPr>
+        <w:rPr>
+          <w:rFonts w:ascii="Courier New" w:hAnsi="Courier New" w:cs="Courier New"/>
+        </w:rPr>
+      </w:pPr>
       <w:r>
         <w:rPr>
           <w:rFonts w:ascii="Courier New" w:hAnsi="Courier New" w:cs="Courier New"/>
@@ -2259,12 +1420,6 @@
           <w:rFonts w:ascii="Courier New" w:hAnsi="Courier New" w:cs="Courier New"/>
         </w:rPr>
         <w:tab/>
-      </w:r>
-      <w:r>
-        <w:rPr>
-          <w:rFonts w:ascii="Courier New" w:hAnsi="Courier New" w:cs="Courier New"/>
-        </w:rPr>
-        <w:tab/>
         <w:t>Read from accept socket into forward socket</w:t>
       </w:r>
     </w:p>
@@ -2279,18 +1434,11 @@
           <w:rFonts w:ascii="Courier New" w:hAnsi="Courier New" w:cs="Courier New"/>
         </w:rPr>
         <w:tab/>
-      </w:r>
-      <w:r>
-        <w:rPr>
-          <w:rFonts w:ascii="Courier New" w:hAnsi="Courier New" w:cs="Courier New"/>
-        </w:rPr>
-        <w:tab/>
         <w:t>Close if closed by client</w:t>
       </w:r>
     </w:p>
     <w:p>
       <w:pPr>
-        <w:ind w:firstLine="720"/>
         <w:rPr>
           <w:rFonts w:ascii="Courier New" w:hAnsi="Courier New" w:cs="Courier New"/>
         </w:rPr>
@@ -2311,38 +1459,35 @@
     </w:p>
     <w:p>
       <w:pPr>
-        <w:ind w:firstLine="720"/>
-        <w:rPr>
-          <w:rFonts w:ascii="Courier New" w:hAnsi="Courier New" w:cs="Courier New"/>
-        </w:rPr>
-      </w:pPr>
-      <w:r>
-        <w:rPr>
-          <w:rFonts w:ascii="Courier New" w:hAnsi="Courier New" w:cs="Courier New"/>
-        </w:rPr>
-        <w:t xml:space="preserve">Write </w:t>
-      </w:r>
-      <w:proofErr w:type="gramStart"/>
-      <w:r>
-        <w:rPr>
-          <w:rFonts w:ascii="Courier New" w:hAnsi="Courier New" w:cs="Courier New"/>
-        </w:rPr>
-        <w:t>thread{</w:t>
-      </w:r>
-      <w:proofErr w:type="gramEnd"/>
-    </w:p>
-    <w:p>
-      <w:pPr>
-        <w:rPr>
-          <w:rFonts w:ascii="Courier New" w:hAnsi="Courier New" w:cs="Courier New"/>
-        </w:rPr>
-      </w:pPr>
-      <w:r>
-        <w:rPr>
-          <w:rFonts w:ascii="Courier New" w:hAnsi="Courier New" w:cs="Courier New"/>
-        </w:rPr>
-        <w:tab/>
-      </w:r>
+        <w:rPr>
+          <w:rFonts w:ascii="Courier New" w:hAnsi="Courier New" w:cs="Courier New"/>
+        </w:rPr>
+      </w:pPr>
+      <w:r>
+        <w:rPr>
+          <w:rFonts w:ascii="Courier New" w:hAnsi="Courier New" w:cs="Courier New"/>
+        </w:rPr>
+        <w:t>Write thread</w:t>
+      </w:r>
+      <w:r>
+        <w:rPr>
+          <w:rFonts w:ascii="Courier New" w:hAnsi="Courier New" w:cs="Courier New"/>
+        </w:rPr>
+        <w:t xml:space="preserve"> </w:t>
+      </w:r>
+      <w:r>
+        <w:rPr>
+          <w:rFonts w:ascii="Courier New" w:hAnsi="Courier New" w:cs="Courier New"/>
+        </w:rPr>
+        <w:t>{</w:t>
+      </w:r>
+    </w:p>
+    <w:p>
+      <w:pPr>
+        <w:rPr>
+          <w:rFonts w:ascii="Courier New" w:hAnsi="Courier New" w:cs="Courier New"/>
+        </w:rPr>
+      </w:pPr>
       <w:r>
         <w:rPr>
           <w:rFonts w:ascii="Courier New" w:hAnsi="Courier New" w:cs="Courier New"/>
@@ -2362,12 +1507,6 @@
           <w:rFonts w:ascii="Courier New" w:hAnsi="Courier New" w:cs="Courier New"/>
         </w:rPr>
         <w:tab/>
-      </w:r>
-      <w:r>
-        <w:rPr>
-          <w:rFonts w:ascii="Courier New" w:hAnsi="Courier New" w:cs="Courier New"/>
-        </w:rPr>
-        <w:tab/>
         <w:t>Read from forward socket into accept socket</w:t>
       </w:r>
     </w:p>
@@ -2382,18 +1521,11 @@
           <w:rFonts w:ascii="Courier New" w:hAnsi="Courier New" w:cs="Courier New"/>
         </w:rPr>
         <w:tab/>
-      </w:r>
-      <w:r>
-        <w:rPr>
-          <w:rFonts w:ascii="Courier New" w:hAnsi="Courier New" w:cs="Courier New"/>
-        </w:rPr>
-        <w:tab/>
         <w:t>Close if closed by client</w:t>
       </w:r>
     </w:p>
     <w:p>
       <w:pPr>
-        <w:ind w:firstLine="720"/>
         <w:rPr>
           <w:rFonts w:ascii="Courier New" w:hAnsi="Courier New" w:cs="Courier New"/>
         </w:rPr>
@@ -2416,7 +1548,7 @@
       </w:pPr>
     </w:p>
     <w:sectPr>
-      <w:footerReference w:type="default" r:id="rId8"/>
+      <w:footerReference w:type="default" r:id="rId9"/>
       <w:pgSz w:w="12240" w:h="15840"/>
       <w:pgMar w:top="1440" w:right="1440" w:bottom="1440" w:left="1440" w:header="0" w:footer="720" w:gutter="0"/>
       <w:pgNumType w:start="1"/>
@@ -2455,49 +1587,128 @@
 
 <file path=word/footer1.xml><?xml version="1.0" encoding="utf-8"?>
 <w:ftr xmlns:wpc="http://schemas.microsoft.com/office/word/2010/wordprocessingCanvas" xmlns:cx="http://schemas.microsoft.com/office/drawing/2014/chartex" xmlns:cx1="http://schemas.microsoft.com/office/drawing/2015/9/8/chartex" xmlns:cx2="http://schemas.microsoft.com/office/drawing/2015/10/21/chartex" xmlns:cx3="http://schemas.microsoft.com/office/drawing/2016/5/9/chartex" xmlns:cx4="http://schemas.microsoft.com/office/drawing/2016/5/10/chartex" xmlns:cx5="http://schemas.microsoft.com/office/drawing/2016/5/11/chartex" xmlns:cx6="http://schemas.microsoft.com/office/drawing/2016/5/12/chartex" xmlns:cx7="http://schemas.microsoft.com/office/drawing/2016/5/13/chartex" xmlns:cx8="http://schemas.microsoft.com/office/drawing/2016/5/14/chartex" xmlns:mc="http://schemas.openxmlformats.org/markup-compatibility/2006" xmlns:aink="http://schemas.microsoft.com/office/drawing/2016/ink" xmlns:am3d="http://schemas.microsoft.com/office/drawing/2017/model3d" xmlns:o="urn:schemas-microsoft-com:office:office" xmlns:r="http://schemas.openxmlformats.org/officeDocument/2006/relationships" xmlns:m="http://schemas.openxmlformats.org/officeDocument/2006/math" xmlns:v="urn:schemas-microsoft-com:vml" xmlns:wp14="http://schemas.microsoft.com/office/word/2010/wordprocessingDrawing" xmlns:wp="http://schemas.openxmlformats.org/drawingml/2006/wordprocessingDrawing" xmlns:w10="urn:schemas-microsoft-com:office:word" xmlns:w="http://schemas.openxmlformats.org/wordprocessingml/2006/main" xmlns:w14="http://schemas.microsoft.com/office/word/2010/wordml" xmlns:w15="http://schemas.microsoft.com/office/word/2012/wordml" xmlns:w16cid="http://schemas.microsoft.com/office/word/2016/wordml/cid" xmlns:w16se="http://schemas.microsoft.com/office/word/2015/wordml/symex" xmlns:wpg="http://schemas.microsoft.com/office/word/2010/wordprocessingGroup" xmlns:wpi="http://schemas.microsoft.com/office/word/2010/wordprocessingInk" xmlns:wne="http://schemas.microsoft.com/office/word/2006/wordml" xmlns:wps="http://schemas.microsoft.com/office/word/2010/wordprocessingShape" mc:Ignorable="w14 w15 w16se w16cid wp14">
-  <w:sdt>
-    <w:sdtPr>
-      <w:id w:val="-1179040595"/>
-      <w:docPartObj>
-        <w:docPartGallery w:val="Page Numbers (Bottom of Page)"/>
-        <w:docPartUnique/>
-      </w:docPartObj>
-    </w:sdtPr>
-    <w:sdtEndPr>
+  <w:p>
+    <w:pPr>
+      <w:tabs>
+        <w:tab w:val="center" w:pos="4550"/>
+        <w:tab w:val="left" w:pos="5818"/>
+      </w:tabs>
+      <w:ind w:right="260"/>
+      <w:jc w:val="right"/>
+      <w:rPr>
+        <w:color w:val="0F243E" w:themeColor="text2" w:themeShade="80"/>
+        <w:sz w:val="24"/>
+        <w:szCs w:val="24"/>
+      </w:rPr>
+    </w:pPr>
+    <w:r>
+      <w:rPr>
+        <w:color w:val="548DD4" w:themeColor="text2" w:themeTint="99"/>
+        <w:spacing w:val="60"/>
+        <w:sz w:val="24"/>
+        <w:szCs w:val="24"/>
+      </w:rPr>
+      <w:t>Page</w:t>
+    </w:r>
+    <w:r>
+      <w:rPr>
+        <w:color w:val="548DD4" w:themeColor="text2" w:themeTint="99"/>
+        <w:sz w:val="24"/>
+        <w:szCs w:val="24"/>
+      </w:rPr>
+      <w:t xml:space="preserve"> </w:t>
+    </w:r>
+    <w:r>
+      <w:rPr>
+        <w:color w:val="17365D" w:themeColor="text2" w:themeShade="BF"/>
+        <w:sz w:val="24"/>
+        <w:szCs w:val="24"/>
+      </w:rPr>
+      <w:fldChar w:fldCharType="begin"/>
+    </w:r>
+    <w:r>
+      <w:rPr>
+        <w:color w:val="17365D" w:themeColor="text2" w:themeShade="BF"/>
+        <w:sz w:val="24"/>
+        <w:szCs w:val="24"/>
+      </w:rPr>
+      <w:instrText xml:space="preserve"> PAGE   \* MERGEFORMAT </w:instrText>
+    </w:r>
+    <w:r>
+      <w:rPr>
+        <w:color w:val="17365D" w:themeColor="text2" w:themeShade="BF"/>
+        <w:sz w:val="24"/>
+        <w:szCs w:val="24"/>
+      </w:rPr>
+      <w:fldChar w:fldCharType="separate"/>
+    </w:r>
+    <w:r>
       <w:rPr>
         <w:noProof/>
+        <w:color w:val="17365D" w:themeColor="text2" w:themeShade="BF"/>
+        <w:sz w:val="24"/>
+        <w:szCs w:val="24"/>
       </w:rPr>
-    </w:sdtEndPr>
-    <w:sdtContent>
-      <w:p>
-        <w:pPr>
-          <w:pStyle w:val="Footer"/>
-          <w:jc w:val="right"/>
-        </w:pPr>
-        <w:r>
-          <w:fldChar w:fldCharType="begin"/>
-        </w:r>
-        <w:r>
-          <w:instrText xml:space="preserve"> PAGE   \* MERGEFORMAT </w:instrText>
-        </w:r>
-        <w:r>
-          <w:fldChar w:fldCharType="separate"/>
-        </w:r>
-        <w:r>
-          <w:rPr>
-            <w:noProof/>
-          </w:rPr>
-          <w:t>2</w:t>
-        </w:r>
-        <w:r>
-          <w:rPr>
-            <w:noProof/>
-          </w:rPr>
-          <w:fldChar w:fldCharType="end"/>
-        </w:r>
-      </w:p>
-    </w:sdtContent>
-  </w:sdt>
+      <w:t>1</w:t>
+    </w:r>
+    <w:r>
+      <w:rPr>
+        <w:color w:val="17365D" w:themeColor="text2" w:themeShade="BF"/>
+        <w:sz w:val="24"/>
+        <w:szCs w:val="24"/>
+      </w:rPr>
+      <w:fldChar w:fldCharType="end"/>
+    </w:r>
+    <w:r>
+      <w:rPr>
+        <w:color w:val="17365D" w:themeColor="text2" w:themeShade="BF"/>
+        <w:sz w:val="24"/>
+        <w:szCs w:val="24"/>
+      </w:rPr>
+      <w:t xml:space="preserve"> | </w:t>
+    </w:r>
+    <w:r>
+      <w:rPr>
+        <w:color w:val="17365D" w:themeColor="text2" w:themeShade="BF"/>
+        <w:sz w:val="24"/>
+        <w:szCs w:val="24"/>
+      </w:rPr>
+      <w:fldChar w:fldCharType="begin"/>
+    </w:r>
+    <w:r>
+      <w:rPr>
+        <w:color w:val="17365D" w:themeColor="text2" w:themeShade="BF"/>
+        <w:sz w:val="24"/>
+        <w:szCs w:val="24"/>
+      </w:rPr>
+      <w:instrText xml:space="preserve"> NUMPAGES  \* Arabic  \* MERGEFORMAT </w:instrText>
+    </w:r>
+    <w:r>
+      <w:rPr>
+        <w:color w:val="17365D" w:themeColor="text2" w:themeShade="BF"/>
+        <w:sz w:val="24"/>
+        <w:szCs w:val="24"/>
+      </w:rPr>
+      <w:fldChar w:fldCharType="separate"/>
+    </w:r>
+    <w:r>
+      <w:rPr>
+        <w:noProof/>
+        <w:color w:val="17365D" w:themeColor="text2" w:themeShade="BF"/>
+        <w:sz w:val="24"/>
+        <w:szCs w:val="24"/>
+      </w:rPr>
+      <w:t>1</w:t>
+    </w:r>
+    <w:r>
+      <w:rPr>
+        <w:color w:val="17365D" w:themeColor="text2" w:themeShade="BF"/>
+        <w:sz w:val="24"/>
+        <w:szCs w:val="24"/>
+      </w:rPr>
+      <w:fldChar w:fldCharType="end"/>
+    </w:r>
+  </w:p>
   <w:p>
     <w:pPr>
       <w:pStyle w:val="Footer"/>
@@ -3580,6 +2791,7 @@
     <w:name w:val="heading 1"/>
     <w:basedOn w:val="Normal"/>
     <w:next w:val="Normal"/>
+    <w:rsid w:val="003B1FA1"/>
     <w:pPr>
       <w:keepNext/>
       <w:keepLines/>
@@ -3587,6 +2799,7 @@
       <w:outlineLvl w:val="0"/>
     </w:pPr>
     <w:rPr>
+      <w:color w:val="548DD4" w:themeColor="text2" w:themeTint="99"/>
       <w:sz w:val="40"/>
       <w:szCs w:val="40"/>
     </w:rPr>
@@ -4217,7 +3430,7 @@
 </file>
 
 <file path=customXml/itemProps1.xml><?xml version="1.0" encoding="utf-8"?>
-<ds:datastoreItem xmlns:ds="http://schemas.openxmlformats.org/officeDocument/2006/customXml" ds:itemID="{55FDBC11-11C0-4DFC-9AB6-7523A369C1CE}">
+<ds:datastoreItem xmlns:ds="http://schemas.openxmlformats.org/officeDocument/2006/customXml" ds:itemID="{EEBAE04D-9A39-4A47-94EC-30C736855C8F}">
   <ds:schemaRefs>
     <ds:schemaRef ds:uri="http://schemas.openxmlformats.org/officeDocument/2006/bibliography"/>
   </ds:schemaRefs>

</xml_diff>